<commit_message>
refactor: algumas melhorias no html e css
</commit_message>
<xml_diff>
--- a/curriculo.docx
+++ b/curriculo.docx
@@ -1,6 +1,6 @@
 
 <file path=word/document.xml><?xml version="1.0" encoding="utf-8"?>
-<w:document xmlns:wpc="http://schemas.microsoft.com/office/word/2010/wordprocessingCanvas" xmlns:cx="http://schemas.microsoft.com/office/drawing/2014/chartex" xmlns:cx1="http://schemas.microsoft.com/office/drawing/2015/9/8/chartex" xmlns:cx2="http://schemas.microsoft.com/office/drawing/2015/10/21/chartex" xmlns:cx3="http://schemas.microsoft.com/office/drawing/2016/5/9/chartex" xmlns:cx4="http://schemas.microsoft.com/office/drawing/2016/5/10/chartex" xmlns:cx5="http://schemas.microsoft.com/office/drawing/2016/5/11/chartex" xmlns:cx6="http://schemas.microsoft.com/office/drawing/2016/5/12/chartex" xmlns:cx7="http://schemas.microsoft.com/office/drawing/2016/5/13/chartex" xmlns:cx8="http://schemas.microsoft.com/office/drawing/2016/5/14/chartex" xmlns:mc="http://schemas.openxmlformats.org/markup-compatibility/2006" xmlns:aink="http://schemas.microsoft.com/office/drawing/2016/ink" xmlns:am3d="http://schemas.microsoft.com/office/drawing/2017/model3d" xmlns:o="urn:schemas-microsoft-com:office:office" xmlns:oel="http://schemas.microsoft.com/office/2019/extlst" xmlns:r="http://schemas.openxmlformats.org/officeDocument/2006/relationships" xmlns:m="http://schemas.openxmlformats.org/officeDocument/2006/math" xmlns:v="urn:schemas-microsoft-com:vml" xmlns:wp14="http://schemas.microsoft.com/office/word/2010/wordprocessingDrawing" xmlns:wp="http://schemas.openxmlformats.org/drawingml/2006/wordprocessingDrawing" xmlns:w10="urn:schemas-microsoft-com:office:word" xmlns:w="http://schemas.openxmlformats.org/wordprocessingml/2006/main" xmlns:w14="http://schemas.microsoft.com/office/word/2010/wordml" xmlns:w15="http://schemas.microsoft.com/office/word/2012/wordml" xmlns:w16cex="http://schemas.microsoft.com/office/word/2018/wordml/cex" xmlns:w16cid="http://schemas.microsoft.com/office/word/2016/wordml/cid" xmlns:w16="http://schemas.microsoft.com/office/word/2018/wordml" xmlns:w16sdtdh="http://schemas.microsoft.com/office/word/2020/wordml/sdtdatahash" xmlns:w16se="http://schemas.microsoft.com/office/word/2015/wordml/symex" xmlns:wpg="http://schemas.microsoft.com/office/word/2010/wordprocessingGroup" xmlns:wpi="http://schemas.microsoft.com/office/word/2010/wordprocessingInk" xmlns:wne="http://schemas.microsoft.com/office/word/2006/wordml" xmlns:wps="http://schemas.microsoft.com/office/word/2010/wordprocessingShape" mc:Ignorable="w14 w15 w16se w16cid w16 w16cex w16sdtdh wp14">
+<w:document xmlns:wpc="http://schemas.microsoft.com/office/word/2010/wordprocessingCanvas" xmlns:cx="http://schemas.microsoft.com/office/drawing/2014/chartex" xmlns:cx1="http://schemas.microsoft.com/office/drawing/2015/9/8/chartex" xmlns:cx2="http://schemas.microsoft.com/office/drawing/2015/10/21/chartex" xmlns:cx3="http://schemas.microsoft.com/office/drawing/2016/5/9/chartex" xmlns:cx4="http://schemas.microsoft.com/office/drawing/2016/5/10/chartex" xmlns:cx5="http://schemas.microsoft.com/office/drawing/2016/5/11/chartex" xmlns:cx6="http://schemas.microsoft.com/office/drawing/2016/5/12/chartex" xmlns:cx7="http://schemas.microsoft.com/office/drawing/2016/5/13/chartex" xmlns:cx8="http://schemas.microsoft.com/office/drawing/2016/5/14/chartex" xmlns:mc="http://schemas.openxmlformats.org/markup-compatibility/2006" xmlns:aink="http://schemas.microsoft.com/office/drawing/2016/ink" xmlns:am3d="http://schemas.microsoft.com/office/drawing/2017/model3d" xmlns:o="urn:schemas-microsoft-com:office:office" xmlns:oel="http://schemas.microsoft.com/office/2019/extlst" xmlns:r="http://schemas.openxmlformats.org/officeDocument/2006/relationships" xmlns:m="http://schemas.openxmlformats.org/officeDocument/2006/math" xmlns:v="urn:schemas-microsoft-com:vml" xmlns:wp14="http://schemas.microsoft.com/office/word/2010/wordprocessingDrawing" xmlns:wp="http://schemas.openxmlformats.org/drawingml/2006/wordprocessingDrawing" xmlns:w10="urn:schemas-microsoft-com:office:word" xmlns:w="http://schemas.openxmlformats.org/wordprocessingml/2006/main" xmlns:w14="http://schemas.microsoft.com/office/word/2010/wordml" xmlns:w15="http://schemas.microsoft.com/office/word/2012/wordml" xmlns:w16cex="http://schemas.microsoft.com/office/word/2018/wordml/cex" xmlns:w16cid="http://schemas.microsoft.com/office/word/2016/wordml/cid" xmlns:w16="http://schemas.microsoft.com/office/word/2018/wordml" xmlns:w16du="http://schemas.microsoft.com/office/word/2023/wordml/word16du" xmlns:w16sdtdh="http://schemas.microsoft.com/office/word/2020/wordml/sdtdatahash" xmlns:w16se="http://schemas.microsoft.com/office/word/2015/wordml/symex" xmlns:wpg="http://schemas.microsoft.com/office/word/2010/wordprocessingGroup" xmlns:wpi="http://schemas.microsoft.com/office/word/2010/wordprocessingInk" xmlns:wne="http://schemas.microsoft.com/office/word/2006/wordml" xmlns:wps="http://schemas.microsoft.com/office/word/2010/wordprocessingShape" mc:Ignorable="w14 w15 w16se w16cid w16 w16cex w16sdtdh w16du wp14">
   <w:body>
     <w:p>
       <w:pPr>
@@ -23,21 +23,11 @@
       <w:r>
         <w:t xml:space="preserve">Idade: 19 </w:t>
       </w:r>
-    </w:p>
-    <w:p>
-      <w:pPr>
-        <w:ind w:left="-5"/>
-      </w:pPr>
-      <w:r>
-        <w:t xml:space="preserve">Vila La </w:t>
-      </w:r>
-      <w:proofErr w:type="spellStart"/>
-      <w:r>
-        <w:t>Brunetti</w:t>
-      </w:r>
-      <w:proofErr w:type="spellEnd"/>
-      <w:r>
-        <w:t xml:space="preserve">, Rua José Paulo Colaço, 70 - Itapetininga </w:t>
+      <w:r>
+        <w:t>/ Cidade: Itapetininga</w:t>
+      </w:r>
+      <w:r>
+        <w:t xml:space="preserve"> - SP</w:t>
       </w:r>
     </w:p>
     <w:p>
@@ -107,95 +97,83 @@
     </w:p>
     <w:p>
       <w:pPr>
+        <w:spacing w:after="158" w:line="259" w:lineRule="auto"/>
+        <w:ind w:left="0" w:firstLine="0"/>
+        <w:jc w:val="left"/>
+      </w:pPr>
+      <w:r>
+        <w:t xml:space="preserve">Perfil do </w:t>
+      </w:r>
+      <w:r>
+        <w:t xml:space="preserve">LinkedIn - </w:t>
+      </w:r>
+      <w:hyperlink r:id="rId10" w:history="1">
+        <w:r>
+          <w:rPr>
+            <w:rStyle w:val="Hyperlink"/>
+          </w:rPr>
+          <w:t>https://www.linkedin.com/in/andré-augusto-b85296228/</w:t>
+        </w:r>
+      </w:hyperlink>
+    </w:p>
+    <w:p>
+      <w:pPr>
         <w:spacing w:after="235" w:line="259" w:lineRule="auto"/>
         <w:ind w:left="-459" w:right="-410" w:firstLine="0"/>
         <w:jc w:val="left"/>
       </w:pPr>
       <w:r>
         <w:rPr>
-          <w:rFonts w:ascii="Calibri" w:eastAsia="Calibri" w:hAnsi="Calibri" w:cs="Calibri"/>
           <w:noProof/>
-          <w:sz w:val="22"/>
         </w:rPr>
         <mc:AlternateContent>
-          <mc:Choice Requires="wpg">
+          <mc:Choice Requires="wps">
             <w:drawing>
-              <wp:inline distT="0" distB="0" distL="0" distR="0" wp14:anchorId="668F3D36" wp14:editId="202C2A6B">
-                <wp:extent cx="5953126" cy="19050"/>
-                <wp:effectExtent l="0" t="0" r="0" b="0"/>
-                <wp:docPr id="960" name="Group 960"/>
+              <wp:inline distT="0" distB="0" distL="0" distR="0" wp14:anchorId="0E5836E4" wp14:editId="4D038114">
+                <wp:extent cx="6165850" cy="6350"/>
+                <wp:effectExtent l="0" t="0" r="25400" b="31750"/>
+                <wp:docPr id="1066046594" name="Conector reto 1"/>
                 <wp:cNvGraphicFramePr/>
                 <a:graphic xmlns:a="http://schemas.openxmlformats.org/drawingml/2006/main">
-                  <a:graphicData uri="http://schemas.microsoft.com/office/word/2010/wordprocessingGroup">
-                    <wpg:wgp>
-                      <wpg:cNvGrpSpPr/>
-                      <wpg:grpSpPr>
+                  <a:graphicData uri="http://schemas.microsoft.com/office/word/2010/wordprocessingShape">
+                    <wps:wsp>
+                      <wps:cNvCnPr/>
+                      <wps:spPr>
                         <a:xfrm>
                           <a:off x="0" y="0"/>
-                          <a:ext cx="5953126" cy="19050"/>
-                          <a:chOff x="0" y="0"/>
-                          <a:chExt cx="5953126" cy="19050"/>
+                          <a:ext cx="6165850" cy="6350"/>
                         </a:xfrm>
-                      </wpg:grpSpPr>
-                      <wps:wsp>
-                        <wps:cNvPr id="139" name="Shape 139"/>
-                        <wps:cNvSpPr/>
-                        <wps:spPr>
-                          <a:xfrm>
-                            <a:off x="0" y="0"/>
-                            <a:ext cx="5953126" cy="0"/>
-                          </a:xfrm>
-                          <a:custGeom>
-                            <a:avLst/>
-                            <a:gdLst/>
-                            <a:ahLst/>
-                            <a:cxnLst/>
-                            <a:rect l="0" t="0" r="0" b="0"/>
-                            <a:pathLst>
-                              <a:path w="5953126">
-                                <a:moveTo>
-                                  <a:pt x="0" y="0"/>
-                                </a:moveTo>
-                                <a:lnTo>
-                                  <a:pt x="5953126" y="0"/>
-                                </a:lnTo>
-                              </a:path>
-                            </a:pathLst>
-                          </a:custGeom>
-                          <a:ln w="19050" cap="flat">
-                            <a:miter lim="127000"/>
-                          </a:ln>
-                        </wps:spPr>
-                        <wps:style>
-                          <a:lnRef idx="1">
-                            <a:srgbClr val="000000"/>
-                          </a:lnRef>
-                          <a:fillRef idx="0">
-                            <a:srgbClr val="000000">
-                              <a:alpha val="0"/>
-                            </a:srgbClr>
-                          </a:fillRef>
-                          <a:effectRef idx="0">
-                            <a:scrgbClr r="0" g="0" b="0"/>
-                          </a:effectRef>
-                          <a:fontRef idx="none"/>
-                        </wps:style>
-                        <wps:bodyPr/>
-                      </wps:wsp>
-                    </wpg:wgp>
+                        <a:prstGeom prst="line">
+                          <a:avLst/>
+                        </a:prstGeom>
+                      </wps:spPr>
+                      <wps:style>
+                        <a:lnRef idx="2">
+                          <a:schemeClr val="dk1"/>
+                        </a:lnRef>
+                        <a:fillRef idx="0">
+                          <a:schemeClr val="dk1"/>
+                        </a:fillRef>
+                        <a:effectRef idx="1">
+                          <a:schemeClr val="dk1"/>
+                        </a:effectRef>
+                        <a:fontRef idx="minor">
+                          <a:schemeClr val="tx1"/>
+                        </a:fontRef>
+                      </wps:style>
+                      <wps:bodyPr/>
+                    </wps:wsp>
                   </a:graphicData>
                 </a:graphic>
               </wp:inline>
             </w:drawing>
           </mc:Choice>
-          <mc:Fallback xmlns:a="http://schemas.openxmlformats.org/drawingml/2006/main">
+          <mc:Fallback>
             <w:pict>
-              <v:group id="Group 960" style="width:468.75pt;height:1.5pt;mso-position-horizontal-relative:char;mso-position-vertical-relative:line" coordsize="59531,190">
-                <v:shape id="Shape 139" style="position:absolute;width:59531;height:0;left:0;top:0;" coordsize="5953126,0" path="m0,0l5953126,0">
-                  <v:stroke weight="1.5pt" endcap="flat" joinstyle="miter" miterlimit="10" on="true" color="#000000"/>
-                  <v:fill on="false" color="#000000" opacity="0"/>
-                </v:shape>
-              </v:group>
+              <v:line w14:anchorId="1A5BA465" id="Conector reto 1" o:spid="_x0000_s1026" style="visibility:visible;mso-wrap-style:square;mso-left-percent:-10001;mso-top-percent:-10001;mso-position-horizontal:absolute;mso-position-horizontal-relative:char;mso-position-vertical:absolute;mso-position-vertical-relative:line;mso-left-percent:-10001;mso-top-percent:-10001" from="0,0" to="485.5pt,.5pt" o:gfxdata="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" strokecolor="black [3200]" strokeweight="1pt">
+                <v:stroke joinstyle="miter"/>
+                <w10:anchorlock/>
+              </v:line>
             </w:pict>
           </mc:Fallback>
         </mc:AlternateContent>
@@ -216,9 +194,25 @@
     <w:p>
       <w:pPr>
         <w:ind w:left="-15" w:right="-410" w:firstLine="15"/>
-      </w:pPr>
-      <w:r>
-        <w:t>Estou me formando como técnico em informática integrado ao ensino médio, já tenho experiência em empresas de programação e busco experiência na área de infraestrutura e suporte de sistemas como técnico em informática</w:t>
+        <w:rPr>
+          <w:b/>
+          <w:sz w:val="32"/>
+        </w:rPr>
+      </w:pPr>
+      <w:r>
+        <w:t xml:space="preserve">Estou me formando </w:t>
+      </w:r>
+      <w:r>
+        <w:t>em Análise e Desenvolvimento de Sistemas</w:t>
+      </w:r>
+      <w:r>
+        <w:t xml:space="preserve">, já </w:t>
+      </w:r>
+      <w:r>
+        <w:t>possuo</w:t>
+      </w:r>
+      <w:r>
+        <w:t xml:space="preserve"> experiência em empresas de programação e busco experiência na área de infraestrutura e suporte de sistemas como técnico em informática</w:t>
       </w:r>
       <w:r>
         <w:rPr>
@@ -226,101 +220,62 @@
         </w:rPr>
         <w:t xml:space="preserve"> </w:t>
       </w:r>
+    </w:p>
+    <w:p>
+      <w:pPr>
+        <w:spacing w:after="235" w:line="259" w:lineRule="auto"/>
+        <w:ind w:left="-459" w:right="-410" w:firstLine="0"/>
+        <w:jc w:val="left"/>
+      </w:pPr>
       <w:r>
         <w:rPr>
-          <w:rFonts w:ascii="Calibri" w:eastAsia="Calibri" w:hAnsi="Calibri" w:cs="Calibri"/>
           <w:noProof/>
-          <w:sz w:val="22"/>
         </w:rPr>
-        <mc:AlternateContent>
-          <mc:Choice Requires="wpg">
-            <w:drawing>
-              <wp:inline distT="0" distB="0" distL="0" distR="0" wp14:anchorId="596410A1" wp14:editId="6EDECE72">
-                <wp:extent cx="5953126" cy="19050"/>
-                <wp:effectExtent l="0" t="0" r="0" b="0"/>
-                <wp:docPr id="959" name="Group 959"/>
-                <wp:cNvGraphicFramePr/>
-                <a:graphic xmlns:a="http://schemas.openxmlformats.org/drawingml/2006/main">
-                  <a:graphicData uri="http://schemas.microsoft.com/office/word/2010/wordprocessingGroup">
-                    <wpg:wgp>
-                      <wpg:cNvGrpSpPr/>
-                      <wpg:grpSpPr>
-                        <a:xfrm>
-                          <a:off x="0" y="0"/>
-                          <a:ext cx="5953126" cy="19050"/>
-                          <a:chOff x="0" y="0"/>
-                          <a:chExt cx="5953126" cy="19050"/>
-                        </a:xfrm>
-                      </wpg:grpSpPr>
-                      <wps:wsp>
-                        <wps:cNvPr id="138" name="Shape 138"/>
-                        <wps:cNvSpPr/>
-                        <wps:spPr>
-                          <a:xfrm>
-                            <a:off x="0" y="0"/>
-                            <a:ext cx="5953126" cy="0"/>
-                          </a:xfrm>
-                          <a:custGeom>
-                            <a:avLst/>
-                            <a:gdLst/>
-                            <a:ahLst/>
-                            <a:cxnLst/>
-                            <a:rect l="0" t="0" r="0" b="0"/>
-                            <a:pathLst>
-                              <a:path w="5953126">
-                                <a:moveTo>
-                                  <a:pt x="0" y="0"/>
-                                </a:moveTo>
-                                <a:lnTo>
-                                  <a:pt x="5953126" y="0"/>
-                                </a:lnTo>
-                              </a:path>
-                            </a:pathLst>
-                          </a:custGeom>
-                          <a:ln w="19050" cap="flat">
-                            <a:miter lim="127000"/>
-                          </a:ln>
-                        </wps:spPr>
-                        <wps:style>
-                          <a:lnRef idx="1">
-                            <a:srgbClr val="000000"/>
-                          </a:lnRef>
-                          <a:fillRef idx="0">
-                            <a:srgbClr val="000000">
-                              <a:alpha val="0"/>
-                            </a:srgbClr>
-                          </a:fillRef>
-                          <a:effectRef idx="0">
-                            <a:scrgbClr r="0" g="0" b="0"/>
-                          </a:effectRef>
-                          <a:fontRef idx="none"/>
-                        </wps:style>
-                        <wps:bodyPr/>
-                      </wps:wsp>
-                    </wpg:wgp>
-                  </a:graphicData>
-                </a:graphic>
-              </wp:inline>
-            </w:drawing>
-          </mc:Choice>
-          <mc:Fallback xmlns:a="http://schemas.openxmlformats.org/drawingml/2006/main">
-            <w:pict>
-              <v:group id="Group 959" style="width:468.75pt;height:1.5pt;mso-position-horizontal-relative:char;mso-position-vertical-relative:line" coordsize="59531,190">
-                <v:shape id="Shape 138" style="position:absolute;width:59531;height:0;left:0;top:0;" coordsize="5953126,0" path="m0,0l5953126,0">
-                  <v:stroke weight="1.5pt" endcap="flat" joinstyle="miter" miterlimit="10" on="true" color="#000000"/>
-                  <v:fill on="false" color="#000000" opacity="0"/>
-                </v:shape>
-              </v:group>
-            </w:pict>
-          </mc:Fallback>
-        </mc:AlternateContent>
-      </w:r>
-      <w:r>
-        <w:rPr>
-          <w:b/>
-          <w:sz w:val="32"/>
-        </w:rPr>
-        <w:t xml:space="preserve"> </w:t>
+        <w:drawing>
+          <wp:inline distT="0" distB="0" distL="0" distR="0" wp14:anchorId="4501C4BC" wp14:editId="782E5118">
+            <wp:extent cx="6176010" cy="18415"/>
+            <wp:effectExtent l="0" t="0" r="0" b="0"/>
+            <wp:docPr id="2062043874" name="Imagem 2"/>
+            <wp:cNvGraphicFramePr>
+              <a:graphicFrameLocks xmlns:a="http://schemas.openxmlformats.org/drawingml/2006/main" noChangeAspect="1"/>
+            </wp:cNvGraphicFramePr>
+            <a:graphic xmlns:a="http://schemas.openxmlformats.org/drawingml/2006/main">
+              <a:graphicData uri="http://schemas.openxmlformats.org/drawingml/2006/picture">
+                <pic:pic xmlns:pic="http://schemas.openxmlformats.org/drawingml/2006/picture">
+                  <pic:nvPicPr>
+                    <pic:cNvPr id="0" name="Picture 2"/>
+                    <pic:cNvPicPr>
+                      <a:picLocks noChangeAspect="1" noChangeArrowheads="1"/>
+                    </pic:cNvPicPr>
+                  </pic:nvPicPr>
+                  <pic:blipFill>
+                    <a:blip r:embed="rId11">
+                      <a:extLst>
+                        <a:ext uri="{28A0092B-C50C-407E-A947-70E740481C1C}">
+                          <a14:useLocalDpi xmlns:a14="http://schemas.microsoft.com/office/drawing/2010/main" val="0"/>
+                        </a:ext>
+                      </a:extLst>
+                    </a:blip>
+                    <a:srcRect/>
+                    <a:stretch>
+                      <a:fillRect/>
+                    </a:stretch>
+                  </pic:blipFill>
+                  <pic:spPr bwMode="auto">
+                    <a:xfrm>
+                      <a:off x="0" y="0"/>
+                      <a:ext cx="6176010" cy="18415"/>
+                    </a:xfrm>
+                    <a:prstGeom prst="rect">
+                      <a:avLst/>
+                    </a:prstGeom>
+                    <a:noFill/>
+                  </pic:spPr>
+                </pic:pic>
+              </a:graphicData>
+            </a:graphic>
+          </wp:inline>
+        </w:drawing>
       </w:r>
     </w:p>
     <w:p>
@@ -353,7 +308,7 @@
         <w:ind w:hanging="146"/>
       </w:pPr>
       <w:r>
-        <w:t xml:space="preserve">Boa comunicação de trabalho em equipe </w:t>
+        <w:t>Boa comunicação</w:t>
       </w:r>
     </w:p>
     <w:p>
@@ -376,95 +331,53 @@
       </w:pPr>
       <w:r>
         <w:rPr>
-          <w:rFonts w:ascii="Calibri" w:eastAsia="Calibri" w:hAnsi="Calibri" w:cs="Calibri"/>
           <w:noProof/>
-          <w:sz w:val="22"/>
         </w:rPr>
-        <mc:AlternateContent>
-          <mc:Choice Requires="wpg">
-            <w:drawing>
-              <wp:inline distT="0" distB="0" distL="0" distR="0" wp14:anchorId="74A2E312" wp14:editId="27EE2CE4">
-                <wp:extent cx="5953126" cy="19050"/>
-                <wp:effectExtent l="0" t="0" r="0" b="0"/>
-                <wp:docPr id="961" name="Group 961"/>
-                <wp:cNvGraphicFramePr/>
-                <a:graphic xmlns:a="http://schemas.openxmlformats.org/drawingml/2006/main">
-                  <a:graphicData uri="http://schemas.microsoft.com/office/word/2010/wordprocessingGroup">
-                    <wpg:wgp>
-                      <wpg:cNvGrpSpPr/>
-                      <wpg:grpSpPr>
-                        <a:xfrm>
-                          <a:off x="0" y="0"/>
-                          <a:ext cx="5953126" cy="19050"/>
-                          <a:chOff x="0" y="0"/>
-                          <a:chExt cx="5953126" cy="19050"/>
-                        </a:xfrm>
-                      </wpg:grpSpPr>
-                      <wps:wsp>
-                        <wps:cNvPr id="140" name="Shape 140"/>
-                        <wps:cNvSpPr/>
-                        <wps:spPr>
-                          <a:xfrm>
-                            <a:off x="0" y="0"/>
-                            <a:ext cx="5953126" cy="0"/>
-                          </a:xfrm>
-                          <a:custGeom>
-                            <a:avLst/>
-                            <a:gdLst/>
-                            <a:ahLst/>
-                            <a:cxnLst/>
-                            <a:rect l="0" t="0" r="0" b="0"/>
-                            <a:pathLst>
-                              <a:path w="5953126">
-                                <a:moveTo>
-                                  <a:pt x="0" y="0"/>
-                                </a:moveTo>
-                                <a:lnTo>
-                                  <a:pt x="5953126" y="0"/>
-                                </a:lnTo>
-                              </a:path>
-                            </a:pathLst>
-                          </a:custGeom>
-                          <a:ln w="19050" cap="flat">
-                            <a:miter lim="127000"/>
-                          </a:ln>
-                        </wps:spPr>
-                        <wps:style>
-                          <a:lnRef idx="1">
-                            <a:srgbClr val="000000"/>
-                          </a:lnRef>
-                          <a:fillRef idx="0">
-                            <a:srgbClr val="000000">
-                              <a:alpha val="0"/>
-                            </a:srgbClr>
-                          </a:fillRef>
-                          <a:effectRef idx="0">
-                            <a:scrgbClr r="0" g="0" b="0"/>
-                          </a:effectRef>
-                          <a:fontRef idx="none"/>
-                        </wps:style>
-                        <wps:bodyPr/>
-                      </wps:wsp>
-                    </wpg:wgp>
-                  </a:graphicData>
-                </a:graphic>
-              </wp:inline>
-            </w:drawing>
-          </mc:Choice>
-          <mc:Fallback xmlns:a="http://schemas.openxmlformats.org/drawingml/2006/main">
-            <w:pict>
-              <v:group id="Group 961" style="width:468.75pt;height:1.5pt;mso-position-horizontal-relative:char;mso-position-vertical-relative:line" coordsize="59531,190">
-                <v:shape id="Shape 140" style="position:absolute;width:59531;height:0;left:0;top:0;" coordsize="5953126,0" path="m0,0l5953126,0">
-                  <v:stroke weight="1.5pt" endcap="flat" joinstyle="miter" miterlimit="10" on="true" color="#000000"/>
-                  <v:fill on="false" color="#000000" opacity="0"/>
-                </v:shape>
-              </v:group>
-            </w:pict>
-          </mc:Fallback>
-        </mc:AlternateContent>
-      </w:r>
-      <w:r>
-        <w:t xml:space="preserve"> </w:t>
+        <w:drawing>
+          <wp:inline distT="0" distB="0" distL="0" distR="0" wp14:anchorId="1194A168" wp14:editId="3608F9FF">
+            <wp:extent cx="6176010" cy="18415"/>
+            <wp:effectExtent l="0" t="0" r="0" b="0"/>
+            <wp:docPr id="831178221" name="Imagem 3"/>
+            <wp:cNvGraphicFramePr>
+              <a:graphicFrameLocks xmlns:a="http://schemas.openxmlformats.org/drawingml/2006/main" noChangeAspect="1"/>
+            </wp:cNvGraphicFramePr>
+            <a:graphic xmlns:a="http://schemas.openxmlformats.org/drawingml/2006/main">
+              <a:graphicData uri="http://schemas.openxmlformats.org/drawingml/2006/picture">
+                <pic:pic xmlns:pic="http://schemas.openxmlformats.org/drawingml/2006/picture">
+                  <pic:nvPicPr>
+                    <pic:cNvPr id="0" name="Picture 3"/>
+                    <pic:cNvPicPr>
+                      <a:picLocks noChangeAspect="1" noChangeArrowheads="1"/>
+                    </pic:cNvPicPr>
+                  </pic:nvPicPr>
+                  <pic:blipFill>
+                    <a:blip r:embed="rId11">
+                      <a:extLst>
+                        <a:ext uri="{28A0092B-C50C-407E-A947-70E740481C1C}">
+                          <a14:useLocalDpi xmlns:a14="http://schemas.microsoft.com/office/drawing/2010/main" val="0"/>
+                        </a:ext>
+                      </a:extLst>
+                    </a:blip>
+                    <a:srcRect/>
+                    <a:stretch>
+                      <a:fillRect/>
+                    </a:stretch>
+                  </pic:blipFill>
+                  <pic:spPr bwMode="auto">
+                    <a:xfrm>
+                      <a:off x="0" y="0"/>
+                      <a:ext cx="6176010" cy="18415"/>
+                    </a:xfrm>
+                    <a:prstGeom prst="rect">
+                      <a:avLst/>
+                    </a:prstGeom>
+                    <a:noFill/>
+                  </pic:spPr>
+                </pic:pic>
+              </a:graphicData>
+            </a:graphic>
+          </wp:inline>
+        </w:drawing>
       </w:r>
     </w:p>
     <w:p>
@@ -477,11 +390,31 @@
       </w:r>
     </w:p>
     <w:p>
+      <w:r>
+        <w:t xml:space="preserve">Cursando </w:t>
+      </w:r>
+      <w:r>
+        <w:t>Análise e Desenvolvimento de Sistemas – Faculdade de Tecnologia do Estado de São Paulo – 2024 (início) – 202</w:t>
+      </w:r>
+      <w:r>
+        <w:t>6</w:t>
+      </w:r>
+      <w:r>
+        <w:t xml:space="preserve"> (conclusão)</w:t>
+      </w:r>
+    </w:p>
+    <w:p>
       <w:pPr>
         <w:ind w:left="-5"/>
       </w:pPr>
       <w:r>
-        <w:t xml:space="preserve">Técnico em Informática Integrado ao Ensino Médio – Instituto Federal de Educação, Ciência e Tecnologia de São Paulo – 2020 (início) – 2024 (conclusão) </w:t>
+        <w:t xml:space="preserve">Técnico em Informática Integrado ao Ensino Médio – Instituto Federal de Educação, Ciência e Tecnologia de São Paulo </w:t>
+      </w:r>
+      <w:r>
+        <w:t xml:space="preserve">– concluído em </w:t>
+      </w:r>
+      <w:r>
+        <w:t xml:space="preserve">2024 </w:t>
       </w:r>
     </w:p>
     <w:p>
@@ -492,95 +425,53 @@
       </w:pPr>
       <w:r>
         <w:rPr>
-          <w:rFonts w:ascii="Calibri" w:eastAsia="Calibri" w:hAnsi="Calibri" w:cs="Calibri"/>
           <w:noProof/>
-          <w:sz w:val="22"/>
         </w:rPr>
-        <mc:AlternateContent>
-          <mc:Choice Requires="wpg">
-            <w:drawing>
-              <wp:inline distT="0" distB="0" distL="0" distR="0" wp14:anchorId="773CEA56" wp14:editId="76F6D854">
-                <wp:extent cx="5953126" cy="19050"/>
-                <wp:effectExtent l="0" t="0" r="0" b="0"/>
-                <wp:docPr id="962" name="Group 962"/>
-                <wp:cNvGraphicFramePr/>
-                <a:graphic xmlns:a="http://schemas.openxmlformats.org/drawingml/2006/main">
-                  <a:graphicData uri="http://schemas.microsoft.com/office/word/2010/wordprocessingGroup">
-                    <wpg:wgp>
-                      <wpg:cNvGrpSpPr/>
-                      <wpg:grpSpPr>
-                        <a:xfrm>
-                          <a:off x="0" y="0"/>
-                          <a:ext cx="5953126" cy="19050"/>
-                          <a:chOff x="0" y="0"/>
-                          <a:chExt cx="5953126" cy="19050"/>
-                        </a:xfrm>
-                      </wpg:grpSpPr>
-                      <wps:wsp>
-                        <wps:cNvPr id="141" name="Shape 141"/>
-                        <wps:cNvSpPr/>
-                        <wps:spPr>
-                          <a:xfrm>
-                            <a:off x="0" y="0"/>
-                            <a:ext cx="5953126" cy="0"/>
-                          </a:xfrm>
-                          <a:custGeom>
-                            <a:avLst/>
-                            <a:gdLst/>
-                            <a:ahLst/>
-                            <a:cxnLst/>
-                            <a:rect l="0" t="0" r="0" b="0"/>
-                            <a:pathLst>
-                              <a:path w="5953126">
-                                <a:moveTo>
-                                  <a:pt x="0" y="0"/>
-                                </a:moveTo>
-                                <a:lnTo>
-                                  <a:pt x="5953126" y="0"/>
-                                </a:lnTo>
-                              </a:path>
-                            </a:pathLst>
-                          </a:custGeom>
-                          <a:ln w="19050" cap="flat">
-                            <a:miter lim="127000"/>
-                          </a:ln>
-                        </wps:spPr>
-                        <wps:style>
-                          <a:lnRef idx="1">
-                            <a:srgbClr val="000000"/>
-                          </a:lnRef>
-                          <a:fillRef idx="0">
-                            <a:srgbClr val="000000">
-                              <a:alpha val="0"/>
-                            </a:srgbClr>
-                          </a:fillRef>
-                          <a:effectRef idx="0">
-                            <a:scrgbClr r="0" g="0" b="0"/>
-                          </a:effectRef>
-                          <a:fontRef idx="none"/>
-                        </wps:style>
-                        <wps:bodyPr/>
-                      </wps:wsp>
-                    </wpg:wgp>
-                  </a:graphicData>
-                </a:graphic>
-              </wp:inline>
-            </w:drawing>
-          </mc:Choice>
-          <mc:Fallback xmlns:a="http://schemas.openxmlformats.org/drawingml/2006/main">
-            <w:pict>
-              <v:group id="Group 962" style="width:468.75pt;height:1.5pt;mso-position-horizontal-relative:char;mso-position-vertical-relative:line" coordsize="59531,190">
-                <v:shape id="Shape 141" style="position:absolute;width:59531;height:0;left:0;top:0;" coordsize="5953126,0" path="m0,0l5953126,0">
-                  <v:stroke weight="1.5pt" endcap="flat" joinstyle="miter" miterlimit="10" on="true" color="#000000"/>
-                  <v:fill on="false" color="#000000" opacity="0"/>
-                </v:shape>
-              </v:group>
-            </w:pict>
-          </mc:Fallback>
-        </mc:AlternateContent>
-      </w:r>
-      <w:r>
-        <w:t xml:space="preserve"> </w:t>
+        <w:drawing>
+          <wp:inline distT="0" distB="0" distL="0" distR="0" wp14:anchorId="6619E629" wp14:editId="26E3CD02">
+            <wp:extent cx="6176010" cy="18415"/>
+            <wp:effectExtent l="0" t="0" r="0" b="0"/>
+            <wp:docPr id="1096636744" name="Imagem 4"/>
+            <wp:cNvGraphicFramePr>
+              <a:graphicFrameLocks xmlns:a="http://schemas.openxmlformats.org/drawingml/2006/main" noChangeAspect="1"/>
+            </wp:cNvGraphicFramePr>
+            <a:graphic xmlns:a="http://schemas.openxmlformats.org/drawingml/2006/main">
+              <a:graphicData uri="http://schemas.openxmlformats.org/drawingml/2006/picture">
+                <pic:pic xmlns:pic="http://schemas.openxmlformats.org/drawingml/2006/picture">
+                  <pic:nvPicPr>
+                    <pic:cNvPr id="0" name="Picture 4"/>
+                    <pic:cNvPicPr>
+                      <a:picLocks noChangeAspect="1" noChangeArrowheads="1"/>
+                    </pic:cNvPicPr>
+                  </pic:nvPicPr>
+                  <pic:blipFill>
+                    <a:blip r:embed="rId11">
+                      <a:extLst>
+                        <a:ext uri="{28A0092B-C50C-407E-A947-70E740481C1C}">
+                          <a14:useLocalDpi xmlns:a14="http://schemas.microsoft.com/office/drawing/2010/main" val="0"/>
+                        </a:ext>
+                      </a:extLst>
+                    </a:blip>
+                    <a:srcRect/>
+                    <a:stretch>
+                      <a:fillRect/>
+                    </a:stretch>
+                  </pic:blipFill>
+                  <pic:spPr bwMode="auto">
+                    <a:xfrm>
+                      <a:off x="0" y="0"/>
+                      <a:ext cx="6176010" cy="18415"/>
+                    </a:xfrm>
+                    <a:prstGeom prst="rect">
+                      <a:avLst/>
+                    </a:prstGeom>
+                    <a:noFill/>
+                  </pic:spPr>
+                </pic:pic>
+              </a:graphicData>
+            </a:graphic>
+          </wp:inline>
+        </w:drawing>
       </w:r>
     </w:p>
     <w:p>
@@ -597,23 +488,7 @@
         <w:ind w:left="-5"/>
       </w:pPr>
       <w:r>
-        <w:t xml:space="preserve">Capivara </w:t>
-      </w:r>
-      <w:proofErr w:type="spellStart"/>
-      <w:r>
-        <w:t>Solutions</w:t>
-      </w:r>
-      <w:proofErr w:type="spellEnd"/>
-      <w:r>
-        <w:t xml:space="preserve"> Software LTDA – Desenvolvedor </w:t>
-      </w:r>
-      <w:proofErr w:type="spellStart"/>
-      <w:r>
-        <w:t>Backend</w:t>
-      </w:r>
-      <w:proofErr w:type="spellEnd"/>
-      <w:r>
-        <w:t xml:space="preserve"> Júnior </w:t>
+        <w:t xml:space="preserve">Capivara Solutions Software LTDA – Desenvolvedor Backend Júnior </w:t>
       </w:r>
     </w:p>
     <w:p>
@@ -638,95 +513,53 @@
       </w:pPr>
       <w:r>
         <w:rPr>
-          <w:rFonts w:ascii="Calibri" w:eastAsia="Calibri" w:hAnsi="Calibri" w:cs="Calibri"/>
           <w:noProof/>
-          <w:sz w:val="22"/>
         </w:rPr>
-        <mc:AlternateContent>
-          <mc:Choice Requires="wpg">
-            <w:drawing>
-              <wp:inline distT="0" distB="0" distL="0" distR="0" wp14:anchorId="76D60EB7" wp14:editId="0CFF7A98">
-                <wp:extent cx="5972175" cy="9525"/>
-                <wp:effectExtent l="0" t="0" r="0" b="0"/>
-                <wp:docPr id="963" name="Group 963"/>
-                <wp:cNvGraphicFramePr/>
-                <a:graphic xmlns:a="http://schemas.openxmlformats.org/drawingml/2006/main">
-                  <a:graphicData uri="http://schemas.microsoft.com/office/word/2010/wordprocessingGroup">
-                    <wpg:wgp>
-                      <wpg:cNvGrpSpPr/>
-                      <wpg:grpSpPr>
-                        <a:xfrm>
-                          <a:off x="0" y="0"/>
-                          <a:ext cx="5972175" cy="9525"/>
-                          <a:chOff x="0" y="0"/>
-                          <a:chExt cx="5972175" cy="9525"/>
-                        </a:xfrm>
-                      </wpg:grpSpPr>
-                      <wps:wsp>
-                        <wps:cNvPr id="142" name="Shape 142"/>
-                        <wps:cNvSpPr/>
-                        <wps:spPr>
-                          <a:xfrm>
-                            <a:off x="0" y="0"/>
-                            <a:ext cx="5972175" cy="9525"/>
-                          </a:xfrm>
-                          <a:custGeom>
-                            <a:avLst/>
-                            <a:gdLst/>
-                            <a:ahLst/>
-                            <a:cxnLst/>
-                            <a:rect l="0" t="0" r="0" b="0"/>
-                            <a:pathLst>
-                              <a:path w="5972175" h="9525">
-                                <a:moveTo>
-                                  <a:pt x="0" y="0"/>
-                                </a:moveTo>
-                                <a:lnTo>
-                                  <a:pt x="5972175" y="9525"/>
-                                </a:lnTo>
-                              </a:path>
-                            </a:pathLst>
-                          </a:custGeom>
-                          <a:ln w="19050" cap="flat">
-                            <a:miter lim="127000"/>
-                          </a:ln>
-                        </wps:spPr>
-                        <wps:style>
-                          <a:lnRef idx="1">
-                            <a:srgbClr val="000000"/>
-                          </a:lnRef>
-                          <a:fillRef idx="0">
-                            <a:srgbClr val="000000">
-                              <a:alpha val="0"/>
-                            </a:srgbClr>
-                          </a:fillRef>
-                          <a:effectRef idx="0">
-                            <a:scrgbClr r="0" g="0" b="0"/>
-                          </a:effectRef>
-                          <a:fontRef idx="none"/>
-                        </wps:style>
-                        <wps:bodyPr/>
-                      </wps:wsp>
-                    </wpg:wgp>
-                  </a:graphicData>
-                </a:graphic>
-              </wp:inline>
-            </w:drawing>
-          </mc:Choice>
-          <mc:Fallback xmlns:a="http://schemas.openxmlformats.org/drawingml/2006/main">
-            <w:pict>
-              <v:group id="Group 963" style="width:470.25pt;height:0.75pt;mso-position-horizontal-relative:char;mso-position-vertical-relative:line" coordsize="59721,95">
-                <v:shape id="Shape 142" style="position:absolute;width:59721;height:95;left:0;top:0;" coordsize="5972175,9525" path="m0,0l5972175,9525">
-                  <v:stroke weight="1.5pt" endcap="flat" joinstyle="miter" miterlimit="10" on="true" color="#000000"/>
-                  <v:fill on="false" color="#000000" opacity="0"/>
-                </v:shape>
-              </v:group>
-            </w:pict>
-          </mc:Fallback>
-        </mc:AlternateContent>
-      </w:r>
-      <w:r>
-        <w:t xml:space="preserve"> </w:t>
+        <w:drawing>
+          <wp:inline distT="0" distB="0" distL="0" distR="0" wp14:anchorId="3A228D9A" wp14:editId="2DEE82E4">
+            <wp:extent cx="6176010" cy="18415"/>
+            <wp:effectExtent l="0" t="0" r="0" b="0"/>
+            <wp:docPr id="1574101386" name="Imagem 5"/>
+            <wp:cNvGraphicFramePr>
+              <a:graphicFrameLocks xmlns:a="http://schemas.openxmlformats.org/drawingml/2006/main" noChangeAspect="1"/>
+            </wp:cNvGraphicFramePr>
+            <a:graphic xmlns:a="http://schemas.openxmlformats.org/drawingml/2006/main">
+              <a:graphicData uri="http://schemas.openxmlformats.org/drawingml/2006/picture">
+                <pic:pic xmlns:pic="http://schemas.openxmlformats.org/drawingml/2006/picture">
+                  <pic:nvPicPr>
+                    <pic:cNvPr id="0" name="Picture 5"/>
+                    <pic:cNvPicPr>
+                      <a:picLocks noChangeAspect="1" noChangeArrowheads="1"/>
+                    </pic:cNvPicPr>
+                  </pic:nvPicPr>
+                  <pic:blipFill>
+                    <a:blip r:embed="rId11">
+                      <a:extLst>
+                        <a:ext uri="{28A0092B-C50C-407E-A947-70E740481C1C}">
+                          <a14:useLocalDpi xmlns:a14="http://schemas.microsoft.com/office/drawing/2010/main" val="0"/>
+                        </a:ext>
+                      </a:extLst>
+                    </a:blip>
+                    <a:srcRect/>
+                    <a:stretch>
+                      <a:fillRect/>
+                    </a:stretch>
+                  </pic:blipFill>
+                  <pic:spPr bwMode="auto">
+                    <a:xfrm>
+                      <a:off x="0" y="0"/>
+                      <a:ext cx="6176010" cy="18415"/>
+                    </a:xfrm>
+                    <a:prstGeom prst="rect">
+                      <a:avLst/>
+                    </a:prstGeom>
+                    <a:noFill/>
+                  </pic:spPr>
+                </pic:pic>
+              </a:graphicData>
+            </a:graphic>
+          </wp:inline>
+        </w:drawing>
       </w:r>
     </w:p>
     <w:p>
@@ -772,7 +605,7 @@
 </file>
 
 <file path=word/numbering.xml><?xml version="1.0" encoding="utf-8"?>
-<w:numbering xmlns:wpc="http://schemas.microsoft.com/office/word/2010/wordprocessingCanvas" xmlns:cx="http://schemas.microsoft.com/office/drawing/2014/chartex" xmlns:cx1="http://schemas.microsoft.com/office/drawing/2015/9/8/chartex" xmlns:cx2="http://schemas.microsoft.com/office/drawing/2015/10/21/chartex" xmlns:cx3="http://schemas.microsoft.com/office/drawing/2016/5/9/chartex" xmlns:cx4="http://schemas.microsoft.com/office/drawing/2016/5/10/chartex" xmlns:cx5="http://schemas.microsoft.com/office/drawing/2016/5/11/chartex" xmlns:cx6="http://schemas.microsoft.com/office/drawing/2016/5/12/chartex" xmlns:cx7="http://schemas.microsoft.com/office/drawing/2016/5/13/chartex" xmlns:cx8="http://schemas.microsoft.com/office/drawing/2016/5/14/chartex" xmlns:mc="http://schemas.openxmlformats.org/markup-compatibility/2006" xmlns:aink="http://schemas.microsoft.com/office/drawing/2016/ink" xmlns:am3d="http://schemas.microsoft.com/office/drawing/2017/model3d" xmlns:o="urn:schemas-microsoft-com:office:office" xmlns:oel="http://schemas.microsoft.com/office/2019/extlst" xmlns:r="http://schemas.openxmlformats.org/officeDocument/2006/relationships" xmlns:m="http://schemas.openxmlformats.org/officeDocument/2006/math" xmlns:v="urn:schemas-microsoft-com:vml" xmlns:wp14="http://schemas.microsoft.com/office/word/2010/wordprocessingDrawing" xmlns:wp="http://schemas.openxmlformats.org/drawingml/2006/wordprocessingDrawing" xmlns:w10="urn:schemas-microsoft-com:office:word" xmlns:w="http://schemas.openxmlformats.org/wordprocessingml/2006/main" xmlns:w14="http://schemas.microsoft.com/office/word/2010/wordml" xmlns:w15="http://schemas.microsoft.com/office/word/2012/wordml" xmlns:w16cex="http://schemas.microsoft.com/office/word/2018/wordml/cex" xmlns:w16cid="http://schemas.microsoft.com/office/word/2016/wordml/cid" xmlns:w16="http://schemas.microsoft.com/office/word/2018/wordml" xmlns:w16sdtdh="http://schemas.microsoft.com/office/word/2020/wordml/sdtdatahash" xmlns:w16se="http://schemas.microsoft.com/office/word/2015/wordml/symex" xmlns:wpg="http://schemas.microsoft.com/office/word/2010/wordprocessingGroup" xmlns:wpi="http://schemas.microsoft.com/office/word/2010/wordprocessingInk" xmlns:wne="http://schemas.microsoft.com/office/word/2006/wordml" xmlns:wps="http://schemas.microsoft.com/office/word/2010/wordprocessingShape" mc:Ignorable="w14 w15 w16se w16cid w16 w16cex w16sdtdh wp14">
+<w:numbering xmlns:wpc="http://schemas.microsoft.com/office/word/2010/wordprocessingCanvas" xmlns:cx="http://schemas.microsoft.com/office/drawing/2014/chartex" xmlns:cx1="http://schemas.microsoft.com/office/drawing/2015/9/8/chartex" xmlns:cx2="http://schemas.microsoft.com/office/drawing/2015/10/21/chartex" xmlns:cx3="http://schemas.microsoft.com/office/drawing/2016/5/9/chartex" xmlns:cx4="http://schemas.microsoft.com/office/drawing/2016/5/10/chartex" xmlns:cx5="http://schemas.microsoft.com/office/drawing/2016/5/11/chartex" xmlns:cx6="http://schemas.microsoft.com/office/drawing/2016/5/12/chartex" xmlns:cx7="http://schemas.microsoft.com/office/drawing/2016/5/13/chartex" xmlns:cx8="http://schemas.microsoft.com/office/drawing/2016/5/14/chartex" xmlns:mc="http://schemas.openxmlformats.org/markup-compatibility/2006" xmlns:aink="http://schemas.microsoft.com/office/drawing/2016/ink" xmlns:am3d="http://schemas.microsoft.com/office/drawing/2017/model3d" xmlns:o="urn:schemas-microsoft-com:office:office" xmlns:oel="http://schemas.microsoft.com/office/2019/extlst" xmlns:r="http://schemas.openxmlformats.org/officeDocument/2006/relationships" xmlns:m="http://schemas.openxmlformats.org/officeDocument/2006/math" xmlns:v="urn:schemas-microsoft-com:vml" xmlns:wp14="http://schemas.microsoft.com/office/word/2010/wordprocessingDrawing" xmlns:wp="http://schemas.openxmlformats.org/drawingml/2006/wordprocessingDrawing" xmlns:w10="urn:schemas-microsoft-com:office:word" xmlns:w="http://schemas.openxmlformats.org/wordprocessingml/2006/main" xmlns:w14="http://schemas.microsoft.com/office/word/2010/wordml" xmlns:w15="http://schemas.microsoft.com/office/word/2012/wordml" xmlns:w16cex="http://schemas.microsoft.com/office/word/2018/wordml/cex" xmlns:w16cid="http://schemas.microsoft.com/office/word/2016/wordml/cid" xmlns:w16="http://schemas.microsoft.com/office/word/2018/wordml" xmlns:w16du="http://schemas.microsoft.com/office/word/2023/wordml/word16du" xmlns:w16sdtdh="http://schemas.microsoft.com/office/word/2020/wordml/sdtdatahash" xmlns:w16se="http://schemas.microsoft.com/office/word/2015/wordml/symex" xmlns:wpg="http://schemas.microsoft.com/office/word/2010/wordprocessingGroup" xmlns:wpi="http://schemas.microsoft.com/office/word/2010/wordprocessingInk" xmlns:wne="http://schemas.microsoft.com/office/word/2006/wordml" xmlns:wps="http://schemas.microsoft.com/office/word/2010/wordprocessingShape" mc:Ignorable="w14 w15 w16se w16cid w16 w16cex w16sdtdh w16du wp14">
   <w:abstractNum w:abstractNumId="0" w15:restartNumberingAfterBreak="0">
     <w:nsid w:val="26B94BC6"/>
     <w:multiLevelType w:val="hybridMultilevel"/>
@@ -992,7 +825,7 @@
 </file>
 
 <file path=word/styles.xml><?xml version="1.0" encoding="utf-8"?>
-<w:styles xmlns:mc="http://schemas.openxmlformats.org/markup-compatibility/2006" xmlns:r="http://schemas.openxmlformats.org/officeDocument/2006/relationships" xmlns:w="http://schemas.openxmlformats.org/wordprocessingml/2006/main" xmlns:w14="http://schemas.microsoft.com/office/word/2010/wordml" xmlns:w15="http://schemas.microsoft.com/office/word/2012/wordml" xmlns:w16cex="http://schemas.microsoft.com/office/word/2018/wordml/cex" xmlns:w16cid="http://schemas.microsoft.com/office/word/2016/wordml/cid" xmlns:w16="http://schemas.microsoft.com/office/word/2018/wordml" xmlns:w16sdtdh="http://schemas.microsoft.com/office/word/2020/wordml/sdtdatahash" xmlns:w16se="http://schemas.microsoft.com/office/word/2015/wordml/symex" mc:Ignorable="w14 w15 w16se w16cid w16 w16cex w16sdtdh">
+<w:styles xmlns:mc="http://schemas.openxmlformats.org/markup-compatibility/2006" xmlns:r="http://schemas.openxmlformats.org/officeDocument/2006/relationships" xmlns:w="http://schemas.openxmlformats.org/wordprocessingml/2006/main" xmlns:w14="http://schemas.microsoft.com/office/word/2010/wordml" xmlns:w15="http://schemas.microsoft.com/office/word/2012/wordml" xmlns:w16cex="http://schemas.microsoft.com/office/word/2018/wordml/cex" xmlns:w16cid="http://schemas.microsoft.com/office/word/2016/wordml/cid" xmlns:w16="http://schemas.microsoft.com/office/word/2018/wordml" xmlns:w16du="http://schemas.microsoft.com/office/word/2023/wordml/word16du" xmlns:w16sdtdh="http://schemas.microsoft.com/office/word/2020/wordml/sdtdatahash" xmlns:w16se="http://schemas.microsoft.com/office/word/2015/wordml/symex" mc:Ignorable="w14 w15 w16se w16cid w16 w16cex w16sdtdh w16du">
   <w:docDefaults>
     <w:rPrDefault>
       <w:rPr>
@@ -1459,6 +1292,29 @@
       <w:sz w:val="32"/>
     </w:rPr>
   </w:style>
+  <w:style w:type="character" w:styleId="Hyperlink">
+    <w:name w:val="Hyperlink"/>
+    <w:basedOn w:val="Fontepargpadro"/>
+    <w:uiPriority w:val="99"/>
+    <w:unhideWhenUsed/>
+    <w:rsid w:val="00F865B3"/>
+    <w:rPr>
+      <w:color w:val="0563C1" w:themeColor="hyperlink"/>
+      <w:u w:val="single"/>
+    </w:rPr>
+  </w:style>
+  <w:style w:type="character" w:styleId="MenoPendente">
+    <w:name w:val="Unresolved Mention"/>
+    <w:basedOn w:val="Fontepargpadro"/>
+    <w:uiPriority w:val="99"/>
+    <w:semiHidden/>
+    <w:unhideWhenUsed/>
+    <w:rsid w:val="00F865B3"/>
+    <w:rPr>
+      <w:color w:val="605E5C"/>
+      <w:shd w:val="clear" w:color="auto" w:fill="E1DFDD"/>
+    </w:rPr>
+  </w:style>
 </w:styles>
 </file>
 
@@ -1747,7 +1603,27 @@
       </a:bgFillStyleLst>
     </a:fmtScheme>
   </a:themeElements>
-  <a:objectDefaults/>
+  <a:objectDefaults>
+    <a:lnDef>
+      <a:spPr/>
+      <a:bodyPr/>
+      <a:lstStyle/>
+      <a:style>
+        <a:lnRef idx="2">
+          <a:schemeClr val="dk1"/>
+        </a:lnRef>
+        <a:fillRef idx="0">
+          <a:schemeClr val="dk1"/>
+        </a:fillRef>
+        <a:effectRef idx="1">
+          <a:schemeClr val="dk1"/>
+        </a:effectRef>
+        <a:fontRef idx="minor">
+          <a:schemeClr val="tx1"/>
+        </a:fontRef>
+      </a:style>
+    </a:lnDef>
+  </a:objectDefaults>
   <a:extraClrSchemeLst/>
   <a:extLst>
     <a:ext uri="{05A4C25C-085E-4340-85A3-A5531E510DB2}">

</xml_diff>